<commit_message>
Generate data for 5 script
</commit_message>
<xml_diff>
--- a/Task4/Task 4.docx
+++ b/Task4/Task 4.docx
@@ -105,14 +105,56 @@
         <w:t xml:space="preserve"> actions.</w:t>
       </w:r>
     </w:p>
-    <w:p/>
+    <w:p>
+      <w:r>
+        <w:t>System configurations:</w:t>
+      </w:r>
+    </w:p>
+    <w:p>
+      <w:pPr>
+        <w:pStyle w:val="ListParagraph"/>
+        <w:numPr>
+          <w:ilvl w:val="0"/>
+          <w:numId w:val="1"/>
+        </w:numPr>
+      </w:pPr>
+      <w:r>
+        <w:t>2 cores Intel(R)i5-3470(3.20 GHz)</w:t>
+      </w:r>
+    </w:p>
+    <w:p>
+      <w:pPr>
+        <w:pStyle w:val="ListParagraph"/>
+        <w:numPr>
+          <w:ilvl w:val="0"/>
+          <w:numId w:val="1"/>
+        </w:numPr>
+      </w:pPr>
+      <w:r>
+        <w:t>RAM 8.00 GB</w:t>
+      </w:r>
+    </w:p>
+    <w:p>
+      <w:pPr>
+        <w:pStyle w:val="ListParagraph"/>
+        <w:numPr>
+          <w:ilvl w:val="0"/>
+          <w:numId w:val="1"/>
+        </w:numPr>
+      </w:pPr>
+      <w:r>
+        <w:t>System type – 64-bits OS</w:t>
+      </w:r>
+      <w:bookmarkStart w:id="0" w:name="_GoBack"/>
+      <w:bookmarkEnd w:id="0"/>
+    </w:p>
     <w:p>
       <w:r>
         <w:rPr>
           <w:noProof/>
         </w:rPr>
         <w:drawing>
-          <wp:inline distT="0" distB="0" distL="0" distR="0" wp14:anchorId="7E2E1ED1" wp14:editId="49C7FF5A">
+          <wp:inline distT="0" distB="0" distL="0" distR="0" wp14:anchorId="666059C0" wp14:editId="196012A3">
             <wp:extent cx="6332855" cy="2576195"/>
             <wp:effectExtent l="0" t="0" r="0" b="0"/>
             <wp:docPr id="1" name="Picture 1"/>
@@ -127,7 +169,7 @@
                     <pic:cNvPicPr/>
                   </pic:nvPicPr>
                   <pic:blipFill>
-                    <a:blip r:embed="rId4"/>
+                    <a:blip r:embed="rId5"/>
                     <a:stretch>
                       <a:fillRect/>
                     </a:stretch>
@@ -195,7 +237,90 @@
         <mc:AlternateContent>
           <mc:Choice Requires="wps">
             <w:drawing>
-              <wp:anchor distT="0" distB="0" distL="114300" distR="114300" simplePos="0" relativeHeight="251661312" behindDoc="0" locked="0" layoutInCell="1" allowOverlap="1" wp14:anchorId="2BEFDFFB" wp14:editId="2C70668B">
+              <wp:anchor distT="0" distB="0" distL="114300" distR="114300" simplePos="0" relativeHeight="251663360" behindDoc="0" locked="0" layoutInCell="1" allowOverlap="1" wp14:anchorId="412EC45C" wp14:editId="7BB20153">
+                <wp:simplePos x="0" y="0"/>
+                <wp:positionH relativeFrom="margin">
+                  <wp:align>left</wp:align>
+                </wp:positionH>
+                <wp:positionV relativeFrom="paragraph">
+                  <wp:posOffset>1403350</wp:posOffset>
+                </wp:positionV>
+                <wp:extent cx="9113520" cy="91440"/>
+                <wp:effectExtent l="0" t="0" r="11430" b="22860"/>
+                <wp:wrapNone/>
+                <wp:docPr id="6" name="Rectangle 6"/>
+                <wp:cNvGraphicFramePr/>
+                <a:graphic xmlns:a="http://schemas.openxmlformats.org/drawingml/2006/main">
+                  <a:graphicData uri="http://schemas.microsoft.com/office/word/2010/wordprocessingShape">
+                    <wps:wsp>
+                      <wps:cNvSpPr/>
+                      <wps:spPr>
+                        <a:xfrm>
+                          <a:off x="0" y="0"/>
+                          <a:ext cx="9113520" cy="91440"/>
+                        </a:xfrm>
+                        <a:prstGeom prst="rect">
+                          <a:avLst/>
+                        </a:prstGeom>
+                        <a:solidFill>
+                          <a:schemeClr val="accent6">
+                            <a:alpha val="62000"/>
+                          </a:schemeClr>
+                        </a:solidFill>
+                        <a:ln>
+                          <a:solidFill>
+                            <a:schemeClr val="accent1">
+                              <a:shade val="50000"/>
+                            </a:schemeClr>
+                          </a:solidFill>
+                        </a:ln>
+                      </wps:spPr>
+                      <wps:style>
+                        <a:lnRef idx="2">
+                          <a:schemeClr val="accent1">
+                            <a:shade val="50000"/>
+                          </a:schemeClr>
+                        </a:lnRef>
+                        <a:fillRef idx="1">
+                          <a:schemeClr val="accent1"/>
+                        </a:fillRef>
+                        <a:effectRef idx="0">
+                          <a:schemeClr val="accent1"/>
+                        </a:effectRef>
+                        <a:fontRef idx="minor">
+                          <a:schemeClr val="lt1"/>
+                        </a:fontRef>
+                      </wps:style>
+                      <wps:bodyPr rot="0" spcFirstLastPara="0" vertOverflow="overflow" horzOverflow="overflow" vert="horz" wrap="square" lIns="91440" tIns="45720" rIns="91440" bIns="45720" numCol="1" spcCol="0" rtlCol="0" fromWordArt="0" anchor="ctr" anchorCtr="0" forceAA="0" compatLnSpc="1">
+                        <a:prstTxWarp prst="textNoShape">
+                          <a:avLst/>
+                        </a:prstTxWarp>
+                        <a:noAutofit/>
+                      </wps:bodyPr>
+                    </wps:wsp>
+                  </a:graphicData>
+                </a:graphic>
+              </wp:anchor>
+            </w:drawing>
+          </mc:Choice>
+          <mc:Fallback>
+            <w:pict>
+              <v:rect w14:anchorId="64F1782E" id="Rectangle 6" o:spid="_x0000_s1026" style="position:absolute;margin-left:0;margin-top:110.5pt;width:717.6pt;height:7.2pt;z-index:251663360;visibility:visible;mso-wrap-style:square;mso-wrap-distance-left:9pt;mso-wrap-distance-top:0;mso-wrap-distance-right:9pt;mso-wrap-distance-bottom:0;mso-position-horizontal:left;mso-position-horizontal-relative:margin;mso-position-vertical:absolute;mso-position-vertical-relative:text;v-text-anchor:middle" o:gfxdata="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" fillcolor="#70ad47 [3209]" strokecolor="#1f3763 [1604]" strokeweight="1pt">
+                <v:fill opacity="40606f"/>
+                <w10:wrap anchorx="margin"/>
+              </v:rect>
+            </w:pict>
+          </mc:Fallback>
+        </mc:AlternateContent>
+      </w:r>
+      <w:r>
+        <w:rPr>
+          <w:noProof/>
+        </w:rPr>
+        <mc:AlternateContent>
+          <mc:Choice Requires="wps">
+            <w:drawing>
+              <wp:anchor distT="0" distB="0" distL="114300" distR="114300" simplePos="0" relativeHeight="251661312" behindDoc="0" locked="0" layoutInCell="1" allowOverlap="1" wp14:anchorId="15B7C2AC" wp14:editId="45B3F097">
                 <wp:simplePos x="0" y="0"/>
                 <wp:positionH relativeFrom="margin">
                   <wp:align>left</wp:align>
@@ -276,7 +401,7 @@
           <w:noProof/>
         </w:rPr>
         <w:drawing>
-          <wp:inline distT="0" distB="0" distL="0" distR="0" wp14:anchorId="482EE40D" wp14:editId="137F1ED7">
+          <wp:inline distT="0" distB="0" distL="0" distR="0" wp14:anchorId="23219BDC" wp14:editId="5B6519F1">
             <wp:extent cx="9153086" cy="2065020"/>
             <wp:effectExtent l="0" t="0" r="0" b="0"/>
             <wp:docPr id="2" name="Picture 2"/>
@@ -291,7 +416,7 @@
                     <pic:cNvPicPr/>
                   </pic:nvPicPr>
                   <pic:blipFill>
-                    <a:blip r:embed="rId5"/>
+                    <a:blip r:embed="rId6"/>
                     <a:stretch>
                       <a:fillRect/>
                     </a:stretch>
@@ -352,16 +477,7 @@
           <w:noProof/>
           <w:lang w:val="uk-UA"/>
         </w:rPr>
-        <w:t xml:space="preserve">сторінки. При повторному </w:t>
-      </w:r>
-      <w:bookmarkStart w:id="0" w:name="_GoBack"/>
-      <w:bookmarkEnd w:id="0"/>
-      <w:r>
-        <w:rPr>
-          <w:noProof/>
-          <w:lang w:val="uk-UA"/>
-        </w:rPr>
-        <w:t>проходженні тесту отримали такі результати.</w:t>
+        <w:t>сторінки. При повторному проходженні тесту отримали такі результати.</w:t>
       </w:r>
     </w:p>
     <w:p>
@@ -378,13 +494,96 @@
         <mc:AlternateContent>
           <mc:Choice Requires="wps">
             <w:drawing>
-              <wp:anchor distT="0" distB="0" distL="114300" distR="114300" simplePos="0" relativeHeight="251659264" behindDoc="0" locked="0" layoutInCell="1" allowOverlap="1">
+              <wp:anchor distT="0" distB="0" distL="114300" distR="114300" simplePos="0" relativeHeight="251665408" behindDoc="0" locked="0" layoutInCell="1" allowOverlap="1" wp14:anchorId="5BBE74F4" wp14:editId="01F0D3D0">
                 <wp:simplePos x="0" y="0"/>
-                <wp:positionH relativeFrom="column">
-                  <wp:posOffset>16510</wp:posOffset>
+                <wp:positionH relativeFrom="margin">
+                  <wp:align>left</wp:align>
                 </wp:positionH>
                 <wp:positionV relativeFrom="paragraph">
-                  <wp:posOffset>374015</wp:posOffset>
+                  <wp:posOffset>356870</wp:posOffset>
+                </wp:positionV>
+                <wp:extent cx="9113520" cy="91440"/>
+                <wp:effectExtent l="0" t="0" r="11430" b="22860"/>
+                <wp:wrapNone/>
+                <wp:docPr id="7" name="Rectangle 7"/>
+                <wp:cNvGraphicFramePr/>
+                <a:graphic xmlns:a="http://schemas.openxmlformats.org/drawingml/2006/main">
+                  <a:graphicData uri="http://schemas.microsoft.com/office/word/2010/wordprocessingShape">
+                    <wps:wsp>
+                      <wps:cNvSpPr/>
+                      <wps:spPr>
+                        <a:xfrm>
+                          <a:off x="0" y="0"/>
+                          <a:ext cx="9113520" cy="91440"/>
+                        </a:xfrm>
+                        <a:prstGeom prst="rect">
+                          <a:avLst/>
+                        </a:prstGeom>
+                        <a:solidFill>
+                          <a:schemeClr val="accent6">
+                            <a:alpha val="62000"/>
+                          </a:schemeClr>
+                        </a:solidFill>
+                        <a:ln>
+                          <a:solidFill>
+                            <a:schemeClr val="accent1">
+                              <a:shade val="50000"/>
+                            </a:schemeClr>
+                          </a:solidFill>
+                        </a:ln>
+                      </wps:spPr>
+                      <wps:style>
+                        <a:lnRef idx="2">
+                          <a:schemeClr val="accent1">
+                            <a:shade val="50000"/>
+                          </a:schemeClr>
+                        </a:lnRef>
+                        <a:fillRef idx="1">
+                          <a:schemeClr val="accent1"/>
+                        </a:fillRef>
+                        <a:effectRef idx="0">
+                          <a:schemeClr val="accent1"/>
+                        </a:effectRef>
+                        <a:fontRef idx="minor">
+                          <a:schemeClr val="lt1"/>
+                        </a:fontRef>
+                      </wps:style>
+                      <wps:bodyPr rot="0" spcFirstLastPara="0" vertOverflow="overflow" horzOverflow="overflow" vert="horz" wrap="square" lIns="91440" tIns="45720" rIns="91440" bIns="45720" numCol="1" spcCol="0" rtlCol="0" fromWordArt="0" anchor="ctr" anchorCtr="0" forceAA="0" compatLnSpc="1">
+                        <a:prstTxWarp prst="textNoShape">
+                          <a:avLst/>
+                        </a:prstTxWarp>
+                        <a:noAutofit/>
+                      </wps:bodyPr>
+                    </wps:wsp>
+                  </a:graphicData>
+                </a:graphic>
+              </wp:anchor>
+            </w:drawing>
+          </mc:Choice>
+          <mc:Fallback>
+            <w:pict>
+              <v:rect w14:anchorId="428FB29B" id="Rectangle 7" o:spid="_x0000_s1026" style="position:absolute;margin-left:0;margin-top:28.1pt;width:717.6pt;height:7.2pt;z-index:251665408;visibility:visible;mso-wrap-style:square;mso-wrap-distance-left:9pt;mso-wrap-distance-top:0;mso-wrap-distance-right:9pt;mso-wrap-distance-bottom:0;mso-position-horizontal:left;mso-position-horizontal-relative:margin;mso-position-vertical:absolute;mso-position-vertical-relative:text;v-text-anchor:middle" o:gfxdata="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" fillcolor="#70ad47 [3209]" strokecolor="#1f3763 [1604]" strokeweight="1pt">
+                <v:fill opacity="40606f"/>
+                <w10:wrap anchorx="margin"/>
+              </v:rect>
+            </w:pict>
+          </mc:Fallback>
+        </mc:AlternateContent>
+      </w:r>
+      <w:r>
+        <w:rPr>
+          <w:noProof/>
+        </w:rPr>
+        <mc:AlternateContent>
+          <mc:Choice Requires="wps">
+            <w:drawing>
+              <wp:anchor distT="0" distB="0" distL="114300" distR="114300" simplePos="0" relativeHeight="251659264" behindDoc="0" locked="0" layoutInCell="1" allowOverlap="1" wp14:anchorId="50A11648" wp14:editId="3D19AA37">
+                <wp:simplePos x="0" y="0"/>
+                <wp:positionH relativeFrom="margin">
+                  <wp:align>left</wp:align>
+                </wp:positionH>
+                <wp:positionV relativeFrom="paragraph">
+                  <wp:posOffset>755015</wp:posOffset>
                 </wp:positionV>
                 <wp:extent cx="9113520" cy="91440"/>
                 <wp:effectExtent l="0" t="0" r="11430" b="22860"/>
@@ -446,8 +645,9 @@
           </mc:Choice>
           <mc:Fallback>
             <w:pict>
-              <v:rect w14:anchorId="50254B1F" id="Rectangle 4" o:spid="_x0000_s1026" style="position:absolute;margin-left:1.3pt;margin-top:29.45pt;width:717.6pt;height:7.2pt;z-index:251659264;visibility:visible;mso-wrap-style:square;mso-wrap-distance-left:9pt;mso-wrap-distance-top:0;mso-wrap-distance-right:9pt;mso-wrap-distance-bottom:0;mso-position-horizontal:absolute;mso-position-horizontal-relative:text;mso-position-vertical:absolute;mso-position-vertical-relative:text;v-text-anchor:middle" o:gfxdata="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" fillcolor="#4472c4 [3204]" strokecolor="#1f3763 [1604]" strokeweight="1pt">
+              <v:rect w14:anchorId="0184038C" id="Rectangle 4" o:spid="_x0000_s1026" style="position:absolute;margin-left:0;margin-top:59.45pt;width:717.6pt;height:7.2pt;z-index:251659264;visibility:visible;mso-wrap-style:square;mso-wrap-distance-left:9pt;mso-wrap-distance-top:0;mso-wrap-distance-right:9pt;mso-wrap-distance-bottom:0;mso-position-horizontal:left;mso-position-horizontal-relative:margin;mso-position-vertical:absolute;mso-position-vertical-relative:text;v-text-anchor:middle" o:gfxdata="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" fillcolor="#4472c4 [3204]" strokecolor="#1f3763 [1604]" strokeweight="1pt">
                 <v:fill opacity="40606f"/>
+                <w10:wrap anchorx="margin"/>
               </v:rect>
             </w:pict>
           </mc:Fallback>
@@ -458,7 +658,7 @@
           <w:noProof/>
         </w:rPr>
         <w:drawing>
-          <wp:inline distT="0" distB="0" distL="0" distR="0" wp14:anchorId="247652D8" wp14:editId="283DFB12">
+          <wp:inline distT="0" distB="0" distL="0" distR="0" wp14:anchorId="1957B4F6" wp14:editId="54C5F451">
             <wp:extent cx="9174480" cy="2172937"/>
             <wp:effectExtent l="0" t="0" r="0" b="0"/>
             <wp:docPr id="3" name="Picture 3"/>
@@ -473,7 +673,7 @@
                     <pic:cNvPicPr/>
                   </pic:nvPicPr>
                   <pic:blipFill>
-                    <a:blip r:embed="rId6"/>
+                    <a:blip r:embed="rId7"/>
                     <a:stretch>
                       <a:fillRect/>
                     </a:stretch>
@@ -555,6 +755,127 @@
     </w:sectPr>
   </w:body>
 </w:document>
+</file>
+
+<file path=word/numbering.xml><?xml version="1.0" encoding="utf-8"?>
+<w:numbering xmlns:wpc="http://schemas.microsoft.com/office/word/2010/wordprocessingCanvas" xmlns:cx="http://schemas.microsoft.com/office/drawing/2014/chartex" xmlns:cx1="http://schemas.microsoft.com/office/drawing/2015/9/8/chartex" xmlns:cx2="http://schemas.microsoft.com/office/drawing/2015/10/21/chartex" xmlns:cx3="http://schemas.microsoft.com/office/drawing/2016/5/9/chartex" xmlns:cx4="http://schemas.microsoft.com/office/drawing/2016/5/10/chartex" xmlns:cx5="http://schemas.microsoft.com/office/drawing/2016/5/11/chartex" xmlns:cx6="http://schemas.microsoft.com/office/drawing/2016/5/12/chartex" xmlns:cx7="http://schemas.microsoft.com/office/drawing/2016/5/13/chartex" xmlns:cx8="http://schemas.microsoft.com/office/drawing/2016/5/14/chartex" xmlns:mc="http://schemas.openxmlformats.org/markup-compatibility/2006" xmlns:aink="http://schemas.microsoft.com/office/drawing/2016/ink" xmlns:am3d="http://schemas.microsoft.com/office/drawing/2017/model3d" xmlns:o="urn:schemas-microsoft-com:office:office" xmlns:r="http://schemas.openxmlformats.org/officeDocument/2006/relationships" xmlns:m="http://schemas.openxmlformats.org/officeDocument/2006/math" xmlns:v="urn:schemas-microsoft-com:vml" xmlns:wp14="http://schemas.microsoft.com/office/word/2010/wordprocessingDrawing" xmlns:wp="http://schemas.openxmlformats.org/drawingml/2006/wordprocessingDrawing" xmlns:w10="urn:schemas-microsoft-com:office:word" xmlns:w="http://schemas.openxmlformats.org/wordprocessingml/2006/main" xmlns:w14="http://schemas.microsoft.com/office/word/2010/wordml" xmlns:w15="http://schemas.microsoft.com/office/word/2012/wordml" xmlns:w16cid="http://schemas.microsoft.com/office/word/2016/wordml/cid" xmlns:w16se="http://schemas.microsoft.com/office/word/2015/wordml/symex" xmlns:wpg="http://schemas.microsoft.com/office/word/2010/wordprocessingGroup" xmlns:wpi="http://schemas.microsoft.com/office/word/2010/wordprocessingInk" xmlns:wne="http://schemas.microsoft.com/office/word/2006/wordml" xmlns:wps="http://schemas.microsoft.com/office/word/2010/wordprocessingShape" mc:Ignorable="w14 w15 w16se w16cid wp14">
+  <w:abstractNum w:abstractNumId="0" w15:restartNumberingAfterBreak="0">
+    <w:nsid w:val="75016A6B"/>
+    <w:multiLevelType w:val="hybridMultilevel"/>
+    <w:tmpl w:val="D09C96A8"/>
+    <w:lvl w:ilvl="0" w:tplc="04090001">
+      <w:start w:val="1"/>
+      <w:numFmt w:val="bullet"/>
+      <w:lvlText w:val=""/>
+      <w:lvlJc w:val="left"/>
+      <w:pPr>
+        <w:ind w:left="720" w:hanging="360"/>
+      </w:pPr>
+      <w:rPr>
+        <w:rFonts w:ascii="Symbol" w:hAnsi="Symbol" w:hint="default"/>
+      </w:rPr>
+    </w:lvl>
+    <w:lvl w:ilvl="1" w:tplc="04090003" w:tentative="1">
+      <w:start w:val="1"/>
+      <w:numFmt w:val="bullet"/>
+      <w:lvlText w:val="o"/>
+      <w:lvlJc w:val="left"/>
+      <w:pPr>
+        <w:ind w:left="1440" w:hanging="360"/>
+      </w:pPr>
+      <w:rPr>
+        <w:rFonts w:ascii="Courier New" w:hAnsi="Courier New" w:cs="Courier New" w:hint="default"/>
+      </w:rPr>
+    </w:lvl>
+    <w:lvl w:ilvl="2" w:tplc="04090005" w:tentative="1">
+      <w:start w:val="1"/>
+      <w:numFmt w:val="bullet"/>
+      <w:lvlText w:val=""/>
+      <w:lvlJc w:val="left"/>
+      <w:pPr>
+        <w:ind w:left="2160" w:hanging="360"/>
+      </w:pPr>
+      <w:rPr>
+        <w:rFonts w:ascii="Wingdings" w:hAnsi="Wingdings" w:hint="default"/>
+      </w:rPr>
+    </w:lvl>
+    <w:lvl w:ilvl="3" w:tplc="04090001" w:tentative="1">
+      <w:start w:val="1"/>
+      <w:numFmt w:val="bullet"/>
+      <w:lvlText w:val=""/>
+      <w:lvlJc w:val="left"/>
+      <w:pPr>
+        <w:ind w:left="2880" w:hanging="360"/>
+      </w:pPr>
+      <w:rPr>
+        <w:rFonts w:ascii="Symbol" w:hAnsi="Symbol" w:hint="default"/>
+      </w:rPr>
+    </w:lvl>
+    <w:lvl w:ilvl="4" w:tplc="04090003" w:tentative="1">
+      <w:start w:val="1"/>
+      <w:numFmt w:val="bullet"/>
+      <w:lvlText w:val="o"/>
+      <w:lvlJc w:val="left"/>
+      <w:pPr>
+        <w:ind w:left="3600" w:hanging="360"/>
+      </w:pPr>
+      <w:rPr>
+        <w:rFonts w:ascii="Courier New" w:hAnsi="Courier New" w:cs="Courier New" w:hint="default"/>
+      </w:rPr>
+    </w:lvl>
+    <w:lvl w:ilvl="5" w:tplc="04090005" w:tentative="1">
+      <w:start w:val="1"/>
+      <w:numFmt w:val="bullet"/>
+      <w:lvlText w:val=""/>
+      <w:lvlJc w:val="left"/>
+      <w:pPr>
+        <w:ind w:left="4320" w:hanging="360"/>
+      </w:pPr>
+      <w:rPr>
+        <w:rFonts w:ascii="Wingdings" w:hAnsi="Wingdings" w:hint="default"/>
+      </w:rPr>
+    </w:lvl>
+    <w:lvl w:ilvl="6" w:tplc="04090001" w:tentative="1">
+      <w:start w:val="1"/>
+      <w:numFmt w:val="bullet"/>
+      <w:lvlText w:val=""/>
+      <w:lvlJc w:val="left"/>
+      <w:pPr>
+        <w:ind w:left="5040" w:hanging="360"/>
+      </w:pPr>
+      <w:rPr>
+        <w:rFonts w:ascii="Symbol" w:hAnsi="Symbol" w:hint="default"/>
+      </w:rPr>
+    </w:lvl>
+    <w:lvl w:ilvl="7" w:tplc="04090003" w:tentative="1">
+      <w:start w:val="1"/>
+      <w:numFmt w:val="bullet"/>
+      <w:lvlText w:val="o"/>
+      <w:lvlJc w:val="left"/>
+      <w:pPr>
+        <w:ind w:left="5760" w:hanging="360"/>
+      </w:pPr>
+      <w:rPr>
+        <w:rFonts w:ascii="Courier New" w:hAnsi="Courier New" w:cs="Courier New" w:hint="default"/>
+      </w:rPr>
+    </w:lvl>
+    <w:lvl w:ilvl="8" w:tplc="04090005" w:tentative="1">
+      <w:start w:val="1"/>
+      <w:numFmt w:val="bullet"/>
+      <w:lvlText w:val=""/>
+      <w:lvlJc w:val="left"/>
+      <w:pPr>
+        <w:ind w:left="6480" w:hanging="360"/>
+      </w:pPr>
+      <w:rPr>
+        <w:rFonts w:ascii="Wingdings" w:hAnsi="Wingdings" w:hint="default"/>
+      </w:rPr>
+    </w:lvl>
+  </w:abstractNum>
+  <w:num w:numId="1">
+    <w:abstractNumId w:val="0"/>
+  </w:num>
+</w:numbering>
 </file>
 
 <file path=word/styles.xml><?xml version="1.0" encoding="utf-8"?>
@@ -982,6 +1303,17 @@
     <w:semiHidden/>
     <w:unhideWhenUsed/>
   </w:style>
+  <w:style w:type="paragraph" w:styleId="ListParagraph">
+    <w:name w:val="List Paragraph"/>
+    <w:basedOn w:val="Normal"/>
+    <w:uiPriority w:val="34"/>
+    <w:qFormat/>
+    <w:rsid w:val="00BA351F"/>
+    <w:pPr>
+      <w:ind w:left="720"/>
+      <w:contextualSpacing/>
+    </w:pPr>
+  </w:style>
 </w:styles>
 </file>
 

</xml_diff>

<commit_message>
Add reports + change path to data csv files
</commit_message>
<xml_diff>
--- a/Task4/Task 4.docx
+++ b/Task4/Task 4.docx
@@ -145,8 +145,6 @@
       <w:r>
         <w:t>System type – 64-bits OS</w:t>
       </w:r>
-      <w:bookmarkStart w:id="0" w:name="_GoBack"/>
-      <w:bookmarkEnd w:id="0"/>
     </w:p>
     <w:p>
       <w:r>
@@ -722,34 +720,18 @@
       </w:pPr>
     </w:p>
     <w:p>
-      <w:pPr>
+      <w:r>
         <w:rPr>
           <w:lang w:val="uk-UA"/>
         </w:rPr>
-        <w:sectPr>
-          <w:pgSz w:w="15840" w:h="12240" w:orient="landscape"/>
-          <w:pgMar w:top="850" w:right="850" w:bottom="1411" w:left="850" w:header="720" w:footer="720" w:gutter="0"/>
-          <w:cols w:space="720"/>
-          <w:docGrid w:linePitch="360"/>
-        </w:sectPr>
-      </w:pPr>
-      <w:r>
-        <w:rPr>
-          <w:lang w:val="uk-UA"/>
-        </w:rPr>
-        <w:t xml:space="preserve"> </w:t>
-      </w:r>
-    </w:p>
-    <w:p>
-      <w:pPr>
-        <w:rPr>
-          <w:lang w:val="uk-UA"/>
-        </w:rPr>
-      </w:pPr>
+        <w:t>Свідчить про нестабільну роботу сервісу.</w:t>
+      </w:r>
+      <w:bookmarkStart w:id="0" w:name="_GoBack"/>
+      <w:bookmarkEnd w:id="0"/>
     </w:p>
     <w:sectPr>
-      <w:pgSz w:w="12240" w:h="15840"/>
-      <w:pgMar w:top="850" w:right="850" w:bottom="850" w:left="1417" w:header="720" w:footer="720" w:gutter="0"/>
+      <w:pgSz w:w="15840" w:h="12240" w:orient="landscape"/>
+      <w:pgMar w:top="1417" w:right="850" w:bottom="850" w:left="850" w:header="720" w:footer="720" w:gutter="0"/>
       <w:cols w:space="720"/>
       <w:docGrid w:linePitch="360"/>
     </w:sectPr>

</xml_diff>